<commit_message>
5.84 Food project POST AJAX
</commit_message>
<xml_diff>
--- a/5. JavaScript advanced/5.83 AJAX/AJAX.docx
+++ b/5. JavaScript advanced/5.83 AJAX/AJAX.docx
@@ -893,20 +893,124 @@
         </w:rPr>
         <w:t> </w:t>
       </w:r>
-      <w:hyperlink r:id="rId14" w:history="1">
-        <w:proofErr w:type="spellStart"/>
-        <w:r>
-          <w:rPr>
-            <w:rStyle w:val="HTMLCode"/>
-            <w:rFonts w:ascii="var(--font-code)" w:eastAsiaTheme="minorHAnsi" w:hAnsi="var(--font-code)"/>
-            <w:color w:val="0000FF"/>
-            <w:u w:val="single"/>
-            <w:shd w:val="clear" w:color="auto" w:fill="FFFFFF"/>
-          </w:rPr>
-          <w:t>FormData</w:t>
-        </w:r>
-        <w:proofErr w:type="spellEnd"/>
-      </w:hyperlink>
+      <w:proofErr w:type="spellStart"/>
+      <w:r>
+        <w:fldChar w:fldCharType="begin"/>
+      </w:r>
+      <w:r>
+        <w:instrText>HYPERLINK</w:instrText>
+      </w:r>
+      <w:r>
+        <w:rPr>
+          <w:lang w:val="ru-RU"/>
+        </w:rPr>
+        <w:instrText xml:space="preserve"> "</w:instrText>
+      </w:r>
+      <w:r>
+        <w:instrText>https</w:instrText>
+      </w:r>
+      <w:r>
+        <w:rPr>
+          <w:lang w:val="ru-RU"/>
+        </w:rPr>
+        <w:instrText>://</w:instrText>
+      </w:r>
+      <w:r>
+        <w:instrText>developer</w:instrText>
+      </w:r>
+      <w:r>
+        <w:rPr>
+          <w:lang w:val="ru-RU"/>
+        </w:rPr>
+        <w:instrText>.</w:instrText>
+      </w:r>
+      <w:r>
+        <w:instrText>mozilla</w:instrText>
+      </w:r>
+      <w:r>
+        <w:rPr>
+          <w:lang w:val="ru-RU"/>
+        </w:rPr>
+        <w:instrText>.</w:instrText>
+      </w:r>
+      <w:r>
+        <w:instrText>org</w:instrText>
+      </w:r>
+      <w:r>
+        <w:rPr>
+          <w:lang w:val="ru-RU"/>
+        </w:rPr>
+        <w:instrText>/</w:instrText>
+      </w:r>
+      <w:r>
+        <w:instrText>ru</w:instrText>
+      </w:r>
+      <w:r>
+        <w:rPr>
+          <w:lang w:val="ru-RU"/>
+        </w:rPr>
+        <w:instrText>/</w:instrText>
+      </w:r>
+      <w:r>
+        <w:instrText>docs</w:instrText>
+      </w:r>
+      <w:r>
+        <w:rPr>
+          <w:lang w:val="ru-RU"/>
+        </w:rPr>
+        <w:instrText>/</w:instrText>
+      </w:r>
+      <w:r>
+        <w:instrText>Web</w:instrText>
+      </w:r>
+      <w:r>
+        <w:rPr>
+          <w:lang w:val="ru-RU"/>
+        </w:rPr>
+        <w:instrText>/</w:instrText>
+      </w:r>
+      <w:r>
+        <w:instrText>API</w:instrText>
+      </w:r>
+      <w:r>
+        <w:rPr>
+          <w:lang w:val="ru-RU"/>
+        </w:rPr>
+        <w:instrText>/</w:instrText>
+      </w:r>
+      <w:r>
+        <w:instrText>FormData</w:instrText>
+      </w:r>
+      <w:r>
+        <w:rPr>
+          <w:lang w:val="ru-RU"/>
+        </w:rPr>
+        <w:instrText>"</w:instrText>
+      </w:r>
+      <w:r>
+        <w:fldChar w:fldCharType="separate"/>
+      </w:r>
+      <w:r>
+        <w:rPr>
+          <w:rStyle w:val="HTMLCode"/>
+          <w:rFonts w:ascii="var(--font-code)" w:eastAsiaTheme="minorHAnsi" w:hAnsi="var(--font-code)"/>
+          <w:color w:val="0000FF"/>
+          <w:u w:val="single"/>
+          <w:shd w:val="clear" w:color="auto" w:fill="FFFFFF"/>
+        </w:rPr>
+        <w:t>FormData</w:t>
+      </w:r>
+      <w:proofErr w:type="spellEnd"/>
+      <w:r>
+        <w:rPr>
+          <w:rStyle w:val="HTMLCode"/>
+          <w:rFonts w:ascii="var(--font-code)" w:eastAsiaTheme="minorHAnsi" w:hAnsi="var(--font-code)"/>
+          <w:color w:val="0000FF"/>
+          <w:u w:val="single"/>
+          <w:shd w:val="clear" w:color="auto" w:fill="FFFFFF"/>
+        </w:rPr>
+        <w:fldChar w:fldCharType="end"/>
+      </w:r>
       <w:r>
         <w:rPr>
           <w:rFonts w:ascii="Segoe UI" w:hAnsi="Segoe UI" w:cs="Segoe UI"/>
@@ -930,6 +1034,7 @@
         <w:rPr>
           <w:sz w:val="24"/>
           <w:szCs w:val="24"/>
+          <w:lang w:val="ru-RU"/>
         </w:rPr>
       </w:pPr>
       <w:r>
@@ -940,20 +1045,216 @@
         </w:rPr>
         <w:tab/>
       </w:r>
-      <w:hyperlink r:id="rId15" w:history="1">
-        <w:r>
-          <w:rPr>
-            <w:rStyle w:val="Hyperlink"/>
-            <w:sz w:val="24"/>
-            <w:szCs w:val="24"/>
-          </w:rPr>
-          <w:t>https://developer.mozilla.org/ru/docs/Web/API/FormData/Using_FormData_Objects</w:t>
+      <w:hyperlink r:id="rId14" w:history="1">
+        <w:r>
+          <w:rPr>
+            <w:rStyle w:val="Hyperlink"/>
+            <w:sz w:val="24"/>
+            <w:szCs w:val="24"/>
+          </w:rPr>
+          <w:t>https</w:t>
+        </w:r>
+        <w:r>
+          <w:rPr>
+            <w:rStyle w:val="Hyperlink"/>
+            <w:sz w:val="24"/>
+            <w:szCs w:val="24"/>
+            <w:lang w:val="ru-RU"/>
+          </w:rPr>
+          <w:t>://</w:t>
+        </w:r>
+        <w:r>
+          <w:rPr>
+            <w:rStyle w:val="Hyperlink"/>
+            <w:sz w:val="24"/>
+            <w:szCs w:val="24"/>
+          </w:rPr>
+          <w:t>developer</w:t>
+        </w:r>
+        <w:r>
+          <w:rPr>
+            <w:rStyle w:val="Hyperlink"/>
+            <w:sz w:val="24"/>
+            <w:szCs w:val="24"/>
+            <w:lang w:val="ru-RU"/>
+          </w:rPr>
+          <w:t>.</w:t>
+        </w:r>
+        <w:proofErr w:type="spellStart"/>
+        <w:r>
+          <w:rPr>
+            <w:rStyle w:val="Hyperlink"/>
+            <w:sz w:val="24"/>
+            <w:szCs w:val="24"/>
+          </w:rPr>
+          <w:t>mozilla</w:t>
+        </w:r>
+        <w:proofErr w:type="spellEnd"/>
+        <w:r>
+          <w:rPr>
+            <w:rStyle w:val="Hyperlink"/>
+            <w:sz w:val="24"/>
+            <w:szCs w:val="24"/>
+            <w:lang w:val="ru-RU"/>
+          </w:rPr>
+          <w:t>.</w:t>
+        </w:r>
+        <w:r>
+          <w:rPr>
+            <w:rStyle w:val="Hyperlink"/>
+            <w:sz w:val="24"/>
+            <w:szCs w:val="24"/>
+          </w:rPr>
+          <w:t>org</w:t>
+        </w:r>
+        <w:r>
+          <w:rPr>
+            <w:rStyle w:val="Hyperlink"/>
+            <w:sz w:val="24"/>
+            <w:szCs w:val="24"/>
+            <w:lang w:val="ru-RU"/>
+          </w:rPr>
+          <w:t>/</w:t>
+        </w:r>
+        <w:proofErr w:type="spellStart"/>
+        <w:r>
+          <w:rPr>
+            <w:rStyle w:val="Hyperlink"/>
+            <w:sz w:val="24"/>
+            <w:szCs w:val="24"/>
+          </w:rPr>
+          <w:t>ru</w:t>
+        </w:r>
+        <w:proofErr w:type="spellEnd"/>
+        <w:r>
+          <w:rPr>
+            <w:rStyle w:val="Hyperlink"/>
+            <w:sz w:val="24"/>
+            <w:szCs w:val="24"/>
+            <w:lang w:val="ru-RU"/>
+          </w:rPr>
+          <w:t>/</w:t>
+        </w:r>
+        <w:r>
+          <w:rPr>
+            <w:rStyle w:val="Hyperlink"/>
+            <w:sz w:val="24"/>
+            <w:szCs w:val="24"/>
+          </w:rPr>
+          <w:t>docs</w:t>
+        </w:r>
+        <w:r>
+          <w:rPr>
+            <w:rStyle w:val="Hyperlink"/>
+            <w:sz w:val="24"/>
+            <w:szCs w:val="24"/>
+            <w:lang w:val="ru-RU"/>
+          </w:rPr>
+          <w:t>/</w:t>
+        </w:r>
+        <w:r>
+          <w:rPr>
+            <w:rStyle w:val="Hyperlink"/>
+            <w:sz w:val="24"/>
+            <w:szCs w:val="24"/>
+          </w:rPr>
+          <w:t>Web</w:t>
+        </w:r>
+        <w:r>
+          <w:rPr>
+            <w:rStyle w:val="Hyperlink"/>
+            <w:sz w:val="24"/>
+            <w:szCs w:val="24"/>
+            <w:lang w:val="ru-RU"/>
+          </w:rPr>
+          <w:t>/</w:t>
+        </w:r>
+        <w:r>
+          <w:rPr>
+            <w:rStyle w:val="Hyperlink"/>
+            <w:sz w:val="24"/>
+            <w:szCs w:val="24"/>
+          </w:rPr>
+          <w:t>API</w:t>
+        </w:r>
+        <w:r>
+          <w:rPr>
+            <w:rStyle w:val="Hyperlink"/>
+            <w:sz w:val="24"/>
+            <w:szCs w:val="24"/>
+            <w:lang w:val="ru-RU"/>
+          </w:rPr>
+          <w:t>/</w:t>
+        </w:r>
+        <w:proofErr w:type="spellStart"/>
+        <w:r>
+          <w:rPr>
+            <w:rStyle w:val="Hyperlink"/>
+            <w:sz w:val="24"/>
+            <w:szCs w:val="24"/>
+          </w:rPr>
+          <w:t>FormData</w:t>
+        </w:r>
+        <w:proofErr w:type="spellEnd"/>
+        <w:r>
+          <w:rPr>
+            <w:rStyle w:val="Hyperlink"/>
+            <w:sz w:val="24"/>
+            <w:szCs w:val="24"/>
+            <w:lang w:val="ru-RU"/>
+          </w:rPr>
+          <w:t>/</w:t>
+        </w:r>
+        <w:r>
+          <w:rPr>
+            <w:rStyle w:val="Hyperlink"/>
+            <w:sz w:val="24"/>
+            <w:szCs w:val="24"/>
+          </w:rPr>
+          <w:t>Using</w:t>
+        </w:r>
+        <w:r>
+          <w:rPr>
+            <w:rStyle w:val="Hyperlink"/>
+            <w:sz w:val="24"/>
+            <w:szCs w:val="24"/>
+            <w:lang w:val="ru-RU"/>
+          </w:rPr>
+          <w:t>_</w:t>
+        </w:r>
+        <w:proofErr w:type="spellStart"/>
+        <w:r>
+          <w:rPr>
+            <w:rStyle w:val="Hyperlink"/>
+            <w:sz w:val="24"/>
+            <w:szCs w:val="24"/>
+          </w:rPr>
+          <w:t>FormData</w:t>
+        </w:r>
+        <w:proofErr w:type="spellEnd"/>
+        <w:r>
+          <w:rPr>
+            <w:rStyle w:val="Hyperlink"/>
+            <w:sz w:val="24"/>
+            <w:szCs w:val="24"/>
+            <w:lang w:val="ru-RU"/>
+          </w:rPr>
+          <w:t>_</w:t>
+        </w:r>
+        <w:r>
+          <w:rPr>
+            <w:rStyle w:val="Hyperlink"/>
+            <w:sz w:val="24"/>
+            <w:szCs w:val="24"/>
+          </w:rPr>
+          <w:t>Objects</w:t>
         </w:r>
       </w:hyperlink>
     </w:p>
     <w:p>
       <w:pPr>
         <w:rPr>
+          <w:rStyle w:val="Hyperlink"/>
           <w:sz w:val="24"/>
           <w:szCs w:val="24"/>
         </w:rPr>
@@ -964,6 +1265,7 @@
           <w:bCs/>
           <w:sz w:val="24"/>
           <w:szCs w:val="24"/>
+          <w:lang w:val="ru-RU"/>
         </w:rPr>
         <w:tab/>
       </w:r>
@@ -987,7 +1289,7 @@
         </w:rPr>
         <w:t xml:space="preserve"> to JSON </w:t>
       </w:r>
-      <w:hyperlink r:id="rId16" w:history="1">
+      <w:hyperlink r:id="rId15" w:history="1">
         <w:r>
           <w:rPr>
             <w:rStyle w:val="Hyperlink"/>
@@ -997,6 +1299,218 @@
           <w:t>https://ilikekillnerds.com/2017/09/convert-formdata-json-object/</w:t>
         </w:r>
       </w:hyperlink>
+    </w:p>
+    <w:p>
+      <w:pPr>
+        <w:rPr>
+          <w:rStyle w:val="Hyperlink"/>
+          <w:sz w:val="24"/>
+          <w:szCs w:val="24"/>
+        </w:rPr>
+      </w:pPr>
+    </w:p>
+    <w:p>
+      <w:pPr>
+        <w:rPr>
+          <w:rStyle w:val="Hyperlink"/>
+          <w:color w:val="auto"/>
+          <w:sz w:val="24"/>
+          <w:szCs w:val="24"/>
+          <w:u w:val="none"/>
+        </w:rPr>
+      </w:pPr>
+      <w:r>
+        <w:rPr>
+          <w:rStyle w:val="Hyperlink"/>
+          <w:color w:val="auto"/>
+          <w:sz w:val="24"/>
+          <w:szCs w:val="24"/>
+          <w:u w:val="none"/>
+        </w:rPr>
+        <w:t>Perfo</w:t>
+      </w:r>
+      <w:r>
+        <w:rPr>
+          <w:rStyle w:val="Hyperlink"/>
+          <w:color w:val="auto"/>
+          <w:sz w:val="24"/>
+          <w:szCs w:val="24"/>
+          <w:u w:val="none"/>
+        </w:rPr>
+        <w:t>r</w:t>
+      </w:r>
+      <w:r>
+        <w:rPr>
+          <w:rStyle w:val="Hyperlink"/>
+          <w:color w:val="auto"/>
+          <w:sz w:val="24"/>
+          <w:szCs w:val="24"/>
+          <w:u w:val="none"/>
+        </w:rPr>
+        <w:t>m</w:t>
+      </w:r>
+      <w:r>
+        <w:rPr>
+          <w:rStyle w:val="Hyperlink"/>
+          <w:color w:val="auto"/>
+          <w:sz w:val="24"/>
+          <w:szCs w:val="24"/>
+          <w:u w:val="none"/>
+        </w:rPr>
+        <w:t>a</w:t>
+      </w:r>
+      <w:r>
+        <w:rPr>
+          <w:rStyle w:val="Hyperlink"/>
+          <w:color w:val="auto"/>
+          <w:sz w:val="24"/>
+          <w:szCs w:val="24"/>
+          <w:u w:val="none"/>
+        </w:rPr>
+        <w:t xml:space="preserve">nce </w:t>
+      </w:r>
+      <w:r>
+        <w:rPr>
+          <w:rStyle w:val="Hyperlink"/>
+          <w:color w:val="auto"/>
+          <w:sz w:val="24"/>
+          <w:szCs w:val="24"/>
+          <w:u w:val="none"/>
+          <w:lang w:val="ru-RU"/>
+        </w:rPr>
+        <w:t>т</w:t>
+      </w:r>
+      <w:r>
+        <w:rPr>
+          <w:rStyle w:val="Hyperlink"/>
+          <w:color w:val="auto"/>
+          <w:sz w:val="24"/>
+          <w:szCs w:val="24"/>
+          <w:u w:val="none"/>
+          <w:lang w:val="ru-RU"/>
+        </w:rPr>
+        <w:t>естирование</w:t>
+      </w:r>
+      <w:r>
+        <w:rPr>
+          <w:rStyle w:val="Hyperlink"/>
+          <w:color w:val="auto"/>
+          <w:sz w:val="24"/>
+          <w:szCs w:val="24"/>
+          <w:u w:val="none"/>
+          <w:lang w:val="ru-RU"/>
+        </w:rPr>
+        <w:t xml:space="preserve"> в </w:t>
+      </w:r>
+      <w:r>
+        <w:rPr>
+          <w:rStyle w:val="Hyperlink"/>
+          <w:color w:val="auto"/>
+          <w:sz w:val="24"/>
+          <w:szCs w:val="24"/>
+          <w:u w:val="none"/>
+        </w:rPr>
+        <w:t>chrome</w:t>
+      </w:r>
+    </w:p>
+    <w:p>
+      <w:pPr>
+        <w:rPr>
+          <w:rStyle w:val="Hyperlink"/>
+          <w:color w:val="auto"/>
+          <w:sz w:val="24"/>
+          <w:szCs w:val="24"/>
+          <w:u w:val="none"/>
+        </w:rPr>
+      </w:pPr>
+      <w:r>
+        <w:rPr>
+          <w:noProof/>
+        </w:rPr>
+        <w:drawing>
+          <wp:inline distT="0" distB="0" distL="0" distR="0" wp14:anchorId="05EF56B1" wp14:editId="49DD869D">
+            <wp:extent cx="6172200" cy="1247775"/>
+            <wp:effectExtent l="0" t="0" r="0" b="9525"/>
+            <wp:docPr id="1859975469" name="Picture 1"/>
+            <wp:cNvGraphicFramePr>
+              <a:graphicFrameLocks xmlns:a="http://schemas.openxmlformats.org/drawingml/2006/main" noChangeAspect="1"/>
+            </wp:cNvGraphicFramePr>
+            <a:graphic xmlns:a="http://schemas.openxmlformats.org/drawingml/2006/main">
+              <a:graphicData uri="http://schemas.openxmlformats.org/drawingml/2006/picture">
+                <pic:pic xmlns:pic="http://schemas.openxmlformats.org/drawingml/2006/picture">
+                  <pic:nvPicPr>
+                    <pic:cNvPr id="1859975469" name=""/>
+                    <pic:cNvPicPr/>
+                  </pic:nvPicPr>
+                  <pic:blipFill>
+                    <a:blip r:embed="rId16"/>
+                    <a:stretch>
+                      <a:fillRect/>
+                    </a:stretch>
+                  </pic:blipFill>
+                  <pic:spPr>
+                    <a:xfrm>
+                      <a:off x="0" y="0"/>
+                      <a:ext cx="6172200" cy="1247775"/>
+                    </a:xfrm>
+                    <a:prstGeom prst="rect">
+                      <a:avLst/>
+                    </a:prstGeom>
+                  </pic:spPr>
+                </pic:pic>
+              </a:graphicData>
+            </a:graphic>
+          </wp:inline>
+        </w:drawing>
+      </w:r>
+    </w:p>
+    <w:p>
+      <w:pPr>
+        <w:rPr>
+          <w:sz w:val="24"/>
+          <w:szCs w:val="24"/>
+        </w:rPr>
+      </w:pPr>
+      <w:r>
+        <w:rPr>
+          <w:noProof/>
+        </w:rPr>
+        <w:drawing>
+          <wp:inline distT="0" distB="0" distL="0" distR="0" wp14:anchorId="51F2F891" wp14:editId="5D38B507">
+            <wp:extent cx="5709139" cy="2558473"/>
+            <wp:effectExtent l="0" t="0" r="6350" b="0"/>
+            <wp:docPr id="212334140" name="Picture 1"/>
+            <wp:cNvGraphicFramePr>
+              <a:graphicFrameLocks xmlns:a="http://schemas.openxmlformats.org/drawingml/2006/main" noChangeAspect="1"/>
+            </wp:cNvGraphicFramePr>
+            <a:graphic xmlns:a="http://schemas.openxmlformats.org/drawingml/2006/main">
+              <a:graphicData uri="http://schemas.openxmlformats.org/drawingml/2006/picture">
+                <pic:pic xmlns:pic="http://schemas.openxmlformats.org/drawingml/2006/picture">
+                  <pic:nvPicPr>
+                    <pic:cNvPr id="212334140" name=""/>
+                    <pic:cNvPicPr/>
+                  </pic:nvPicPr>
+                  <pic:blipFill>
+                    <a:blip r:embed="rId17"/>
+                    <a:stretch>
+                      <a:fillRect/>
+                    </a:stretch>
+                  </pic:blipFill>
+                  <pic:spPr>
+                    <a:xfrm>
+                      <a:off x="0" y="0"/>
+                      <a:ext cx="5719679" cy="2563196"/>
+                    </a:xfrm>
+                    <a:prstGeom prst="rect">
+                      <a:avLst/>
+                    </a:prstGeom>
+                  </pic:spPr>
+                </pic:pic>
+              </a:graphicData>
+            </a:graphic>
+          </wp:inline>
+        </w:drawing>
+      </w:r>
     </w:p>
     <w:p>
       <w:pPr>

</xml_diff>